<commit_message>
file rename had an fmx instead of rep
git-svn-id: svn://127.0.0.1/Core@7577 17c802ae-cbca-534c-9e8e-6d19a4926c45
</commit_message>
<xml_diff>
--- a/trunk/doc/readme_nm_4500_fix23.docx
+++ b/trunk/doc/readme_nm_4500_fix23.docx
@@ -412,7 +412,9 @@
           <w:szCs w:val="18"/>
         </w:rPr>
       </w:pPr>
+      <w:bookmarkStart w:id="0" w:name="_GoBack"/>
     </w:p>
+    <w:bookmarkEnd w:id="0"/>
     <w:p>
       <w:pPr>
         <w:widowControl w:val="0"/>
@@ -454,14 +456,6 @@
         <w:gridCol w:w="6662"/>
       </w:tblGrid>
       <w:tr>
-        <w:tblPrEx>
-          <w:tblCellMar>
-            <w:top w:w="0" w:type="dxa"/>
-            <w:left w:w="0" w:type="dxa"/>
-            <w:bottom w:w="0" w:type="dxa"/>
-            <w:right w:w="0" w:type="dxa"/>
-          </w:tblCellMar>
-        </w:tblPrEx>
         <w:trPr>
           <w:cantSplit/>
           <w:tblHeader/>
@@ -546,14 +540,6 @@
         </w:tc>
       </w:tr>
       <w:tr>
-        <w:tblPrEx>
-          <w:tblCellMar>
-            <w:top w:w="0" w:type="dxa"/>
-            <w:left w:w="0" w:type="dxa"/>
-            <w:bottom w:w="0" w:type="dxa"/>
-            <w:right w:w="0" w:type="dxa"/>
-          </w:tblCellMar>
-        </w:tblPrEx>
         <w:trPr>
           <w:cantSplit/>
           <w:tblHeader/>
@@ -665,14 +651,6 @@
         </w:tc>
       </w:tr>
       <w:tr>
-        <w:tblPrEx>
-          <w:tblCellMar>
-            <w:top w:w="0" w:type="dxa"/>
-            <w:left w:w="0" w:type="dxa"/>
-            <w:bottom w:w="0" w:type="dxa"/>
-            <w:right w:w="0" w:type="dxa"/>
-          </w:tblCellMar>
-        </w:tblPrEx>
         <w:trPr>
           <w:cantSplit/>
           <w:tblHeader/>
@@ -748,14 +726,6 @@
         </w:tc>
       </w:tr>
       <w:tr>
-        <w:tblPrEx>
-          <w:tblCellMar>
-            <w:top w:w="0" w:type="dxa"/>
-            <w:left w:w="0" w:type="dxa"/>
-            <w:bottom w:w="0" w:type="dxa"/>
-            <w:right w:w="0" w:type="dxa"/>
-          </w:tblCellMar>
-        </w:tblPrEx>
         <w:trPr>
           <w:cantSplit/>
           <w:tblHeader/>
@@ -920,7 +890,14 @@
                 <w:sz w:val="16"/>
                 <w:szCs w:val="16"/>
               </w:rPr>
-              <w:t>hig1866.fmx to hig1866_old.fmx</w:t>
+              <w:t>hig1866.</w:t>
+            </w:r>
+            <w:r>
+              <w:rPr>
+                <w:sz w:val="16"/>
+                <w:szCs w:val="16"/>
+              </w:rPr>
+              <w:t>rep to hig1866_old.rep</w:t>
             </w:r>
           </w:p>
           <w:p>
@@ -1070,14 +1047,6 @@
         </w:tc>
       </w:tr>
       <w:tr>
-        <w:tblPrEx>
-          <w:tblCellMar>
-            <w:top w:w="0" w:type="dxa"/>
-            <w:left w:w="0" w:type="dxa"/>
-            <w:bottom w:w="0" w:type="dxa"/>
-            <w:right w:w="0" w:type="dxa"/>
-          </w:tblCellMar>
-        </w:tblPrEx>
         <w:trPr>
           <w:cantSplit/>
           <w:tblHeader/>
@@ -1162,14 +1131,6 @@
         </w:tc>
       </w:tr>
       <w:tr>
-        <w:tblPrEx>
-          <w:tblCellMar>
-            <w:top w:w="0" w:type="dxa"/>
-            <w:left w:w="0" w:type="dxa"/>
-            <w:bottom w:w="0" w:type="dxa"/>
-            <w:right w:w="0" w:type="dxa"/>
-          </w:tblCellMar>
-        </w:tblPrEx>
         <w:trPr>
           <w:cantSplit/>
           <w:tblHeader/>
@@ -1254,14 +1215,6 @@
         </w:tc>
       </w:tr>
       <w:tr>
-        <w:tblPrEx>
-          <w:tblCellMar>
-            <w:top w:w="0" w:type="dxa"/>
-            <w:left w:w="0" w:type="dxa"/>
-            <w:bottom w:w="0" w:type="dxa"/>
-            <w:right w:w="0" w:type="dxa"/>
-          </w:tblCellMar>
-        </w:tblPrEx>
         <w:trPr>
           <w:cantSplit/>
           <w:tblHeader/>
@@ -1346,14 +1299,6 @@
         </w:tc>
       </w:tr>
       <w:tr>
-        <w:tblPrEx>
-          <w:tblCellMar>
-            <w:top w:w="0" w:type="dxa"/>
-            <w:left w:w="0" w:type="dxa"/>
-            <w:bottom w:w="0" w:type="dxa"/>
-            <w:right w:w="0" w:type="dxa"/>
-          </w:tblCellMar>
-        </w:tblPrEx>
         <w:trPr>
           <w:cantSplit/>
           <w:tblHeader/>
@@ -1511,14 +1456,6 @@
         <w:gridCol w:w="1275"/>
       </w:tblGrid>
       <w:tr>
-        <w:tblPrEx>
-          <w:tblCellMar>
-            <w:top w:w="0" w:type="dxa"/>
-            <w:left w:w="0" w:type="dxa"/>
-            <w:bottom w:w="0" w:type="dxa"/>
-            <w:right w:w="0" w:type="dxa"/>
-          </w:tblCellMar>
-        </w:tblPrEx>
         <w:trPr>
           <w:cantSplit/>
           <w:tblHeader/>
@@ -1605,14 +1542,6 @@
         </w:tc>
       </w:tr>
       <w:tr>
-        <w:tblPrEx>
-          <w:tblCellMar>
-            <w:top w:w="0" w:type="dxa"/>
-            <w:left w:w="0" w:type="dxa"/>
-            <w:bottom w:w="0" w:type="dxa"/>
-            <w:right w:w="0" w:type="dxa"/>
-          </w:tblCellMar>
-        </w:tblPrEx>
         <w:trPr>
           <w:cantSplit/>
         </w:trPr>
@@ -1696,14 +1625,6 @@
         </w:tc>
       </w:tr>
       <w:tr>
-        <w:tblPrEx>
-          <w:tblCellMar>
-            <w:top w:w="0" w:type="dxa"/>
-            <w:left w:w="0" w:type="dxa"/>
-            <w:bottom w:w="0" w:type="dxa"/>
-            <w:right w:w="0" w:type="dxa"/>
-          </w:tblCellMar>
-        </w:tblPrEx>
         <w:trPr>
           <w:cantSplit/>
         </w:trPr>
@@ -1787,14 +1708,6 @@
         </w:tc>
       </w:tr>
       <w:tr>
-        <w:tblPrEx>
-          <w:tblCellMar>
-            <w:top w:w="0" w:type="dxa"/>
-            <w:left w:w="0" w:type="dxa"/>
-            <w:bottom w:w="0" w:type="dxa"/>
-            <w:right w:w="0" w:type="dxa"/>
-          </w:tblCellMar>
-        </w:tblPrEx>
         <w:trPr>
           <w:cantSplit/>
         </w:trPr>
@@ -1878,14 +1791,6 @@
         </w:tc>
       </w:tr>
       <w:tr>
-        <w:tblPrEx>
-          <w:tblCellMar>
-            <w:top w:w="0" w:type="dxa"/>
-            <w:left w:w="0" w:type="dxa"/>
-            <w:bottom w:w="0" w:type="dxa"/>
-            <w:right w:w="0" w:type="dxa"/>
-          </w:tblCellMar>
-        </w:tblPrEx>
         <w:trPr>
           <w:cantSplit/>
         </w:trPr>
@@ -1967,14 +1872,6 @@
         </w:tc>
       </w:tr>
       <w:tr>
-        <w:tblPrEx>
-          <w:tblCellMar>
-            <w:top w:w="0" w:type="dxa"/>
-            <w:left w:w="0" w:type="dxa"/>
-            <w:bottom w:w="0" w:type="dxa"/>
-            <w:right w:w="0" w:type="dxa"/>
-          </w:tblCellMar>
-        </w:tblPrEx>
         <w:trPr>
           <w:cantSplit/>
         </w:trPr>
@@ -2056,14 +1953,6 @@
         </w:tc>
       </w:tr>
       <w:tr>
-        <w:tblPrEx>
-          <w:tblCellMar>
-            <w:top w:w="0" w:type="dxa"/>
-            <w:left w:w="0" w:type="dxa"/>
-            <w:bottom w:w="0" w:type="dxa"/>
-            <w:right w:w="0" w:type="dxa"/>
-          </w:tblCellMar>
-        </w:tblPrEx>
         <w:trPr>
           <w:cantSplit/>
         </w:trPr>
@@ -2145,14 +2034,6 @@
         </w:tc>
       </w:tr>
       <w:tr>
-        <w:tblPrEx>
-          <w:tblCellMar>
-            <w:top w:w="0" w:type="dxa"/>
-            <w:left w:w="0" w:type="dxa"/>
-            <w:bottom w:w="0" w:type="dxa"/>
-            <w:right w:w="0" w:type="dxa"/>
-          </w:tblCellMar>
-        </w:tblPrEx>
         <w:trPr>
           <w:cantSplit/>
         </w:trPr>
@@ -2234,14 +2115,6 @@
         </w:tc>
       </w:tr>
       <w:tr>
-        <w:tblPrEx>
-          <w:tblCellMar>
-            <w:top w:w="0" w:type="dxa"/>
-            <w:left w:w="0" w:type="dxa"/>
-            <w:bottom w:w="0" w:type="dxa"/>
-            <w:right w:w="0" w:type="dxa"/>
-          </w:tblCellMar>
-        </w:tblPrEx>
         <w:trPr>
           <w:cantSplit/>
         </w:trPr>
@@ -2325,14 +2198,6 @@
         </w:tc>
       </w:tr>
       <w:tr>
-        <w:tblPrEx>
-          <w:tblCellMar>
-            <w:top w:w="0" w:type="dxa"/>
-            <w:left w:w="0" w:type="dxa"/>
-            <w:bottom w:w="0" w:type="dxa"/>
-            <w:right w:w="0" w:type="dxa"/>
-          </w:tblCellMar>
-        </w:tblPrEx>
         <w:trPr>
           <w:cantSplit/>
         </w:trPr>
@@ -2416,14 +2281,6 @@
         </w:tc>
       </w:tr>
       <w:tr>
-        <w:tblPrEx>
-          <w:tblCellMar>
-            <w:top w:w="0" w:type="dxa"/>
-            <w:left w:w="0" w:type="dxa"/>
-            <w:bottom w:w="0" w:type="dxa"/>
-            <w:right w:w="0" w:type="dxa"/>
-          </w:tblCellMar>
-        </w:tblPrEx>
         <w:trPr>
           <w:cantSplit/>
         </w:trPr>
@@ -2505,14 +2362,6 @@
         </w:tc>
       </w:tr>
       <w:tr>
-        <w:tblPrEx>
-          <w:tblCellMar>
-            <w:top w:w="0" w:type="dxa"/>
-            <w:left w:w="0" w:type="dxa"/>
-            <w:bottom w:w="0" w:type="dxa"/>
-            <w:right w:w="0" w:type="dxa"/>
-          </w:tblCellMar>
-        </w:tblPrEx>
         <w:trPr>
           <w:cantSplit/>
         </w:trPr>
@@ -2594,14 +2443,6 @@
         </w:tc>
       </w:tr>
       <w:tr>
-        <w:tblPrEx>
-          <w:tblCellMar>
-            <w:top w:w="0" w:type="dxa"/>
-            <w:left w:w="0" w:type="dxa"/>
-            <w:bottom w:w="0" w:type="dxa"/>
-            <w:right w:w="0" w:type="dxa"/>
-          </w:tblCellMar>
-        </w:tblPrEx>
         <w:trPr>
           <w:cantSplit/>
         </w:trPr>
@@ -2683,14 +2524,6 @@
         </w:tc>
       </w:tr>
       <w:tr>
-        <w:tblPrEx>
-          <w:tblCellMar>
-            <w:top w:w="0" w:type="dxa"/>
-            <w:left w:w="0" w:type="dxa"/>
-            <w:bottom w:w="0" w:type="dxa"/>
-            <w:right w:w="0" w:type="dxa"/>
-          </w:tblCellMar>
-        </w:tblPrEx>
         <w:trPr>
           <w:cantSplit/>
         </w:trPr>
@@ -2772,14 +2605,6 @@
         </w:tc>
       </w:tr>
       <w:tr>
-        <w:tblPrEx>
-          <w:tblCellMar>
-            <w:top w:w="0" w:type="dxa"/>
-            <w:left w:w="0" w:type="dxa"/>
-            <w:bottom w:w="0" w:type="dxa"/>
-            <w:right w:w="0" w:type="dxa"/>
-          </w:tblCellMar>
-        </w:tblPrEx>
         <w:trPr>
           <w:cantSplit/>
         </w:trPr>
@@ -2861,14 +2686,6 @@
         </w:tc>
       </w:tr>
       <w:tr>
-        <w:tblPrEx>
-          <w:tblCellMar>
-            <w:top w:w="0" w:type="dxa"/>
-            <w:left w:w="0" w:type="dxa"/>
-            <w:bottom w:w="0" w:type="dxa"/>
-            <w:right w:w="0" w:type="dxa"/>
-          </w:tblCellMar>
-        </w:tblPrEx>
         <w:trPr>
           <w:cantSplit/>
         </w:trPr>
@@ -2951,14 +2768,6 @@
         </w:tc>
       </w:tr>
       <w:tr>
-        <w:tblPrEx>
-          <w:tblCellMar>
-            <w:top w:w="0" w:type="dxa"/>
-            <w:left w:w="0" w:type="dxa"/>
-            <w:bottom w:w="0" w:type="dxa"/>
-            <w:right w:w="0" w:type="dxa"/>
-          </w:tblCellMar>
-        </w:tblPrEx>
         <w:trPr>
           <w:cantSplit/>
         </w:trPr>
@@ -3040,14 +2849,6 @@
         </w:tc>
       </w:tr>
       <w:tr>
-        <w:tblPrEx>
-          <w:tblCellMar>
-            <w:top w:w="0" w:type="dxa"/>
-            <w:left w:w="0" w:type="dxa"/>
-            <w:bottom w:w="0" w:type="dxa"/>
-            <w:right w:w="0" w:type="dxa"/>
-          </w:tblCellMar>
-        </w:tblPrEx>
         <w:trPr>
           <w:cantSplit/>
         </w:trPr>
@@ -3129,14 +2930,6 @@
         </w:tc>
       </w:tr>
       <w:tr>
-        <w:tblPrEx>
-          <w:tblCellMar>
-            <w:top w:w="0" w:type="dxa"/>
-            <w:left w:w="0" w:type="dxa"/>
-            <w:bottom w:w="0" w:type="dxa"/>
-            <w:right w:w="0" w:type="dxa"/>
-          </w:tblCellMar>
-        </w:tblPrEx>
         <w:trPr>
           <w:cantSplit/>
         </w:trPr>
@@ -3218,14 +3011,6 @@
         </w:tc>
       </w:tr>
       <w:tr>
-        <w:tblPrEx>
-          <w:tblCellMar>
-            <w:top w:w="0" w:type="dxa"/>
-            <w:left w:w="0" w:type="dxa"/>
-            <w:bottom w:w="0" w:type="dxa"/>
-            <w:right w:w="0" w:type="dxa"/>
-          </w:tblCellMar>
-        </w:tblPrEx>
         <w:trPr>
           <w:cantSplit/>
         </w:trPr>
@@ -3307,14 +3092,6 @@
         </w:tc>
       </w:tr>
       <w:tr>
-        <w:tblPrEx>
-          <w:tblCellMar>
-            <w:top w:w="0" w:type="dxa"/>
-            <w:left w:w="0" w:type="dxa"/>
-            <w:bottom w:w="0" w:type="dxa"/>
-            <w:right w:w="0" w:type="dxa"/>
-          </w:tblCellMar>
-        </w:tblPrEx>
         <w:trPr>
           <w:cantSplit/>
         </w:trPr>
@@ -3396,14 +3173,6 @@
         </w:tc>
       </w:tr>
       <w:tr>
-        <w:tblPrEx>
-          <w:tblCellMar>
-            <w:top w:w="0" w:type="dxa"/>
-            <w:left w:w="0" w:type="dxa"/>
-            <w:bottom w:w="0" w:type="dxa"/>
-            <w:right w:w="0" w:type="dxa"/>
-          </w:tblCellMar>
-        </w:tblPrEx>
         <w:trPr>
           <w:cantSplit/>
         </w:trPr>
@@ -3485,14 +3254,6 @@
         </w:tc>
       </w:tr>
       <w:tr>
-        <w:tblPrEx>
-          <w:tblCellMar>
-            <w:top w:w="0" w:type="dxa"/>
-            <w:left w:w="0" w:type="dxa"/>
-            <w:bottom w:w="0" w:type="dxa"/>
-            <w:right w:w="0" w:type="dxa"/>
-          </w:tblCellMar>
-        </w:tblPrEx>
         <w:trPr>
           <w:cantSplit/>
         </w:trPr>
@@ -3576,14 +3337,6 @@
         </w:tc>
       </w:tr>
       <w:tr>
-        <w:tblPrEx>
-          <w:tblCellMar>
-            <w:top w:w="0" w:type="dxa"/>
-            <w:left w:w="0" w:type="dxa"/>
-            <w:bottom w:w="0" w:type="dxa"/>
-            <w:right w:w="0" w:type="dxa"/>
-          </w:tblCellMar>
-        </w:tblPrEx>
         <w:trPr>
           <w:cantSplit/>
         </w:trPr>
@@ -3667,14 +3420,6 @@
         </w:tc>
       </w:tr>
       <w:tr>
-        <w:tblPrEx>
-          <w:tblCellMar>
-            <w:top w:w="0" w:type="dxa"/>
-            <w:left w:w="0" w:type="dxa"/>
-            <w:bottom w:w="0" w:type="dxa"/>
-            <w:right w:w="0" w:type="dxa"/>
-          </w:tblCellMar>
-        </w:tblPrEx>
         <w:trPr>
           <w:cantSplit/>
         </w:trPr>
@@ -3758,14 +3503,6 @@
         </w:tc>
       </w:tr>
       <w:tr>
-        <w:tblPrEx>
-          <w:tblCellMar>
-            <w:top w:w="0" w:type="dxa"/>
-            <w:left w:w="0" w:type="dxa"/>
-            <w:bottom w:w="0" w:type="dxa"/>
-            <w:right w:w="0" w:type="dxa"/>
-          </w:tblCellMar>
-        </w:tblPrEx>
         <w:trPr>
           <w:cantSplit/>
         </w:trPr>
@@ -3849,14 +3586,6 @@
         </w:tc>
       </w:tr>
       <w:tr>
-        <w:tblPrEx>
-          <w:tblCellMar>
-            <w:top w:w="0" w:type="dxa"/>
-            <w:left w:w="0" w:type="dxa"/>
-            <w:bottom w:w="0" w:type="dxa"/>
-            <w:right w:w="0" w:type="dxa"/>
-          </w:tblCellMar>
-        </w:tblPrEx>
         <w:trPr>
           <w:cantSplit/>
         </w:trPr>
@@ -4252,14 +3981,6 @@
         <w:gridCol w:w="1134"/>
       </w:tblGrid>
       <w:tr>
-        <w:tblPrEx>
-          <w:tblCellMar>
-            <w:top w:w="0" w:type="dxa"/>
-            <w:left w:w="0" w:type="dxa"/>
-            <w:bottom w:w="0" w:type="dxa"/>
-            <w:right w:w="0" w:type="dxa"/>
-          </w:tblCellMar>
-        </w:tblPrEx>
         <w:trPr>
           <w:cantSplit/>
           <w:tblHeader/>
@@ -4442,14 +4163,6 @@
         </w:tc>
       </w:tr>
       <w:tr>
-        <w:tblPrEx>
-          <w:tblCellMar>
-            <w:top w:w="0" w:type="dxa"/>
-            <w:left w:w="0" w:type="dxa"/>
-            <w:bottom w:w="0" w:type="dxa"/>
-            <w:right w:w="0" w:type="dxa"/>
-          </w:tblCellMar>
-        </w:tblPrEx>
         <w:trPr>
           <w:cantSplit/>
         </w:trPr>
@@ -4558,14 +4271,6 @@
         </w:tc>
       </w:tr>
       <w:tr>
-        <w:tblPrEx>
-          <w:tblCellMar>
-            <w:top w:w="0" w:type="dxa"/>
-            <w:left w:w="0" w:type="dxa"/>
-            <w:bottom w:w="0" w:type="dxa"/>
-            <w:right w:w="0" w:type="dxa"/>
-          </w:tblCellMar>
-        </w:tblPrEx>
         <w:trPr>
           <w:cantSplit/>
         </w:trPr>
@@ -4745,14 +4450,6 @@
         </w:tc>
       </w:tr>
       <w:tr>
-        <w:tblPrEx>
-          <w:tblCellMar>
-            <w:top w:w="0" w:type="dxa"/>
-            <w:left w:w="0" w:type="dxa"/>
-            <w:bottom w:w="0" w:type="dxa"/>
-            <w:right w:w="0" w:type="dxa"/>
-          </w:tblCellMar>
-        </w:tblPrEx>
         <w:trPr>
           <w:cantSplit/>
         </w:trPr>
@@ -4881,14 +4578,6 @@
         </w:tc>
       </w:tr>
       <w:tr>
-        <w:tblPrEx>
-          <w:tblCellMar>
-            <w:top w:w="0" w:type="dxa"/>
-            <w:left w:w="0" w:type="dxa"/>
-            <w:bottom w:w="0" w:type="dxa"/>
-            <w:right w:w="0" w:type="dxa"/>
-          </w:tblCellMar>
-        </w:tblPrEx>
         <w:trPr>
           <w:cantSplit/>
         </w:trPr>
@@ -5008,14 +4697,6 @@
         </w:tc>
       </w:tr>
       <w:tr>
-        <w:tblPrEx>
-          <w:tblCellMar>
-            <w:top w:w="0" w:type="dxa"/>
-            <w:left w:w="0" w:type="dxa"/>
-            <w:bottom w:w="0" w:type="dxa"/>
-            <w:right w:w="0" w:type="dxa"/>
-          </w:tblCellMar>
-        </w:tblPrEx>
         <w:trPr>
           <w:cantSplit/>
         </w:trPr>
@@ -5155,14 +4836,6 @@
         </w:tc>
       </w:tr>
       <w:tr>
-        <w:tblPrEx>
-          <w:tblCellMar>
-            <w:top w:w="0" w:type="dxa"/>
-            <w:left w:w="0" w:type="dxa"/>
-            <w:bottom w:w="0" w:type="dxa"/>
-            <w:right w:w="0" w:type="dxa"/>
-          </w:tblCellMar>
-        </w:tblPrEx>
         <w:trPr>
           <w:cantSplit/>
         </w:trPr>
@@ -5514,14 +5187,6 @@
         </w:tc>
       </w:tr>
       <w:tr>
-        <w:tblPrEx>
-          <w:tblCellMar>
-            <w:top w:w="0" w:type="dxa"/>
-            <w:left w:w="0" w:type="dxa"/>
-            <w:bottom w:w="0" w:type="dxa"/>
-            <w:right w:w="0" w:type="dxa"/>
-          </w:tblCellMar>
-        </w:tblPrEx>
         <w:trPr>
           <w:cantSplit/>
         </w:trPr>
@@ -5650,14 +5315,6 @@
         </w:tc>
       </w:tr>
       <w:tr>
-        <w:tblPrEx>
-          <w:tblCellMar>
-            <w:top w:w="0" w:type="dxa"/>
-            <w:left w:w="0" w:type="dxa"/>
-            <w:bottom w:w="0" w:type="dxa"/>
-            <w:right w:w="0" w:type="dxa"/>
-          </w:tblCellMar>
-        </w:tblPrEx>
         <w:trPr>
           <w:cantSplit/>
         </w:trPr>
@@ -5817,14 +5474,6 @@
         </w:tc>
       </w:tr>
       <w:tr>
-        <w:tblPrEx>
-          <w:tblCellMar>
-            <w:top w:w="0" w:type="dxa"/>
-            <w:left w:w="0" w:type="dxa"/>
-            <w:bottom w:w="0" w:type="dxa"/>
-            <w:right w:w="0" w:type="dxa"/>
-          </w:tblCellMar>
-        </w:tblPrEx>
         <w:trPr>
           <w:cantSplit/>
         </w:trPr>
@@ -6011,14 +5660,6 @@
         </w:tc>
       </w:tr>
       <w:tr>
-        <w:tblPrEx>
-          <w:tblCellMar>
-            <w:top w:w="0" w:type="dxa"/>
-            <w:left w:w="0" w:type="dxa"/>
-            <w:bottom w:w="0" w:type="dxa"/>
-            <w:right w:w="0" w:type="dxa"/>
-          </w:tblCellMar>
-        </w:tblPrEx>
         <w:trPr>
           <w:cantSplit/>
         </w:trPr>
@@ -6170,14 +5811,6 @@
         </w:tc>
       </w:tr>
       <w:tr>
-        <w:tblPrEx>
-          <w:tblCellMar>
-            <w:top w:w="0" w:type="dxa"/>
-            <w:left w:w="0" w:type="dxa"/>
-            <w:bottom w:w="0" w:type="dxa"/>
-            <w:right w:w="0" w:type="dxa"/>
-          </w:tblCellMar>
-        </w:tblPrEx>
         <w:trPr>
           <w:cantSplit/>
         </w:trPr>
@@ -6357,14 +5990,6 @@
         </w:tc>
       </w:tr>
       <w:tr>
-        <w:tblPrEx>
-          <w:tblCellMar>
-            <w:top w:w="0" w:type="dxa"/>
-            <w:left w:w="0" w:type="dxa"/>
-            <w:bottom w:w="0" w:type="dxa"/>
-            <w:right w:w="0" w:type="dxa"/>
-          </w:tblCellMar>
-        </w:tblPrEx>
         <w:trPr>
           <w:cantSplit/>
         </w:trPr>
@@ -6504,14 +6129,6 @@
         </w:tc>
       </w:tr>
       <w:tr>
-        <w:tblPrEx>
-          <w:tblCellMar>
-            <w:top w:w="0" w:type="dxa"/>
-            <w:left w:w="0" w:type="dxa"/>
-            <w:bottom w:w="0" w:type="dxa"/>
-            <w:right w:w="0" w:type="dxa"/>
-          </w:tblCellMar>
-        </w:tblPrEx>
         <w:trPr>
           <w:cantSplit/>
         </w:trPr>
@@ -6651,14 +6268,6 @@
         </w:tc>
       </w:tr>
       <w:tr>
-        <w:tblPrEx>
-          <w:tblCellMar>
-            <w:top w:w="0" w:type="dxa"/>
-            <w:left w:w="0" w:type="dxa"/>
-            <w:bottom w:w="0" w:type="dxa"/>
-            <w:right w:w="0" w:type="dxa"/>
-          </w:tblCellMar>
-        </w:tblPrEx>
         <w:trPr>
           <w:cantSplit/>
         </w:trPr>
@@ -6798,14 +6407,6 @@
         </w:tc>
       </w:tr>
       <w:tr>
-        <w:tblPrEx>
-          <w:tblCellMar>
-            <w:top w:w="0" w:type="dxa"/>
-            <w:left w:w="0" w:type="dxa"/>
-            <w:bottom w:w="0" w:type="dxa"/>
-            <w:right w:w="0" w:type="dxa"/>
-          </w:tblCellMar>
-        </w:tblPrEx>
         <w:trPr>
           <w:cantSplit/>
         </w:trPr>
@@ -6954,14 +6555,6 @@
         </w:tc>
       </w:tr>
       <w:tr>
-        <w:tblPrEx>
-          <w:tblCellMar>
-            <w:top w:w="0" w:type="dxa"/>
-            <w:left w:w="0" w:type="dxa"/>
-            <w:bottom w:w="0" w:type="dxa"/>
-            <w:right w:w="0" w:type="dxa"/>
-          </w:tblCellMar>
-        </w:tblPrEx>
         <w:trPr>
           <w:cantSplit/>
         </w:trPr>
@@ -7101,14 +6694,6 @@
         </w:tc>
       </w:tr>
       <w:tr>
-        <w:tblPrEx>
-          <w:tblCellMar>
-            <w:top w:w="0" w:type="dxa"/>
-            <w:left w:w="0" w:type="dxa"/>
-            <w:bottom w:w="0" w:type="dxa"/>
-            <w:right w:w="0" w:type="dxa"/>
-          </w:tblCellMar>
-        </w:tblPrEx>
         <w:trPr>
           <w:cantSplit/>
         </w:trPr>
@@ -7248,14 +6833,6 @@
         </w:tc>
       </w:tr>
       <w:tr>
-        <w:tblPrEx>
-          <w:tblCellMar>
-            <w:top w:w="0" w:type="dxa"/>
-            <w:left w:w="0" w:type="dxa"/>
-            <w:bottom w:w="0" w:type="dxa"/>
-            <w:right w:w="0" w:type="dxa"/>
-          </w:tblCellMar>
-        </w:tblPrEx>
         <w:trPr>
           <w:cantSplit/>
         </w:trPr>
@@ -7342,8 +6919,6 @@
               </w:rPr>
               <w:t>en querying Audits within the form</w:t>
             </w:r>
-            <w:bookmarkStart w:id="0" w:name="_GoBack"/>
-            <w:bookmarkEnd w:id="0"/>
             <w:r>
               <w:rPr>
                 <w:rFonts w:ascii="Calibri" w:hAnsi="Calibri" w:cs="Calibri"/>
@@ -7415,14 +6990,6 @@
         </w:tc>
       </w:tr>
       <w:tr>
-        <w:tblPrEx>
-          <w:tblCellMar>
-            <w:top w:w="0" w:type="dxa"/>
-            <w:left w:w="0" w:type="dxa"/>
-            <w:bottom w:w="0" w:type="dxa"/>
-            <w:right w:w="0" w:type="dxa"/>
-          </w:tblCellMar>
-        </w:tblPrEx>
         <w:trPr>
           <w:cantSplit/>
         </w:trPr>

</xml_diff>

<commit_message>
Update to version of nm3sdm re-task 0112179
git-svn-id: svn://127.0.0.1/Core@7636 17c802ae-cbca-534c-9e8e-6d19a4926c45
</commit_message>
<xml_diff>
--- a/trunk/doc/readme_nm_4500_fix23.docx
+++ b/trunk/doc/readme_nm_4500_fix23.docx
@@ -412,9 +412,7 @@
           <w:szCs w:val="18"/>
         </w:rPr>
       </w:pPr>
-      <w:bookmarkStart w:id="0" w:name="_GoBack"/>
     </w:p>
-    <w:bookmarkEnd w:id="0"/>
     <w:p>
       <w:pPr>
         <w:widowControl w:val="0"/>
@@ -3086,8 +3084,19 @@
                 <w:sz w:val="16"/>
                 <w:szCs w:val="16"/>
               </w:rPr>
-              <w:t>2.57.1.1</w:t>
-            </w:r>
+              <w:t>2.57.1.</w:t>
+            </w:r>
+            <w:r>
+              <w:rPr>
+                <w:rFonts w:ascii="Calibri" w:hAnsi="Calibri" w:cs="Calibri"/>
+                <w:color w:val="000000"/>
+                <w:sz w:val="16"/>
+                <w:szCs w:val="16"/>
+              </w:rPr>
+              <w:t>2</w:t>
+            </w:r>
+            <w:bookmarkStart w:id="0" w:name="_GoBack"/>
+            <w:bookmarkEnd w:id="0"/>
           </w:p>
         </w:tc>
       </w:tr>

</xml_diff>

<commit_message>
change to nm3sdo version label  on nm3sdo.pkw
git-svn-id: svn://127.0.0.1/Core@7662 17c802ae-cbca-534c-9e8e-6d19a4926c45
</commit_message>
<xml_diff>
--- a/trunk/doc/readme_nm_4500_fix23.docx
+++ b/trunk/doc/readme_nm_4500_fix23.docx
@@ -3095,8 +3095,6 @@
               </w:rPr>
               <w:t>2</w:t>
             </w:r>
-            <w:bookmarkStart w:id="0" w:name="_GoBack"/>
-            <w:bookmarkEnd w:id="0"/>
           </w:p>
         </w:tc>
       </w:tr>
@@ -3176,7 +3174,7 @@
                 <w:sz w:val="16"/>
                 <w:szCs w:val="16"/>
               </w:rPr>
-              <w:t>2.71.1.0</w:t>
+              <w:t>2.71.1.1</w:t>
             </w:r>
           </w:p>
         </w:tc>
@@ -3212,6 +3210,7 @@
                 <w:szCs w:val="18"/>
               </w:rPr>
             </w:pPr>
+            <w:bookmarkStart w:id="0" w:name="_GoBack"/>
             <w:r>
               <w:rPr>
                 <w:rFonts w:ascii="Calibri" w:hAnsi="Calibri" w:cs="Calibri"/>
@@ -3221,6 +3220,7 @@
               </w:rPr>
               <w:t>nm3sdo_edit.pkw</w:t>
             </w:r>
+            <w:bookmarkEnd w:id="0"/>
           </w:p>
         </w:tc>
         <w:tc>

</xml_diff>

<commit_message>
added task details for nm3sdo units problem
git-svn-id: svn://127.0.0.1/Core@7664 17c802ae-cbca-534c-9e8e-6d19a4926c45
</commit_message>
<xml_diff>
--- a/trunk/doc/readme_nm_4500_fix23.docx
+++ b/trunk/doc/readme_nm_4500_fix23.docx
@@ -3210,7 +3210,6 @@
                 <w:szCs w:val="18"/>
               </w:rPr>
             </w:pPr>
-            <w:bookmarkStart w:id="0" w:name="_GoBack"/>
             <w:r>
               <w:rPr>
                 <w:rFonts w:ascii="Calibri" w:hAnsi="Calibri" w:cs="Calibri"/>
@@ -3220,7 +3219,6 @@
               </w:rPr>
               <w:t>nm3sdo_edit.pkw</w:t>
             </w:r>
-            <w:bookmarkEnd w:id="0"/>
           </w:p>
         </w:tc>
         <w:tc>
@@ -7008,7 +7006,7 @@
             <w:tcBorders>
               <w:top w:val="single" w:sz="6" w:space="0" w:color="BFBFBF"/>
               <w:left w:val="single" w:sz="4" w:space="0" w:color="BFBFBF"/>
-              <w:bottom w:val="single" w:sz="4" w:space="0" w:color="BFBFBF"/>
+              <w:bottom w:val="single" w:sz="6" w:space="0" w:color="BFBFBF"/>
               <w:right w:val="single" w:sz="6" w:space="0" w:color="BFBFBF"/>
             </w:tcBorders>
             <w:shd w:val="clear" w:color="auto" w:fill="FFFFFF"/>
@@ -7038,6 +7036,136 @@
               </w:rPr>
               <w:t>0112116</w:t>
             </w:r>
+          </w:p>
+        </w:tc>
+        <w:tc>
+          <w:tcPr>
+            <w:tcW w:w="6378" w:type="dxa"/>
+            <w:tcBorders>
+              <w:top w:val="single" w:sz="6" w:space="0" w:color="BFBFBF"/>
+              <w:left w:val="single" w:sz="6" w:space="0" w:color="BFBFBF"/>
+              <w:bottom w:val="single" w:sz="6" w:space="0" w:color="BFBFBF"/>
+              <w:right w:val="single" w:sz="6" w:space="0" w:color="BFBFBF"/>
+            </w:tcBorders>
+            <w:shd w:val="clear" w:color="auto" w:fill="FFFFFF"/>
+          </w:tcPr>
+          <w:p>
+            <w:pPr>
+              <w:keepLines/>
+              <w:widowControl w:val="0"/>
+              <w:autoSpaceDE w:val="0"/>
+              <w:autoSpaceDN w:val="0"/>
+              <w:adjustRightInd w:val="0"/>
+              <w:spacing w:after="0" w:line="240" w:lineRule="auto"/>
+              <w:ind w:left="122" w:right="76"/>
+              <w:rPr>
+                <w:rFonts w:ascii="Arial" w:hAnsi="Arial" w:cs="Arial"/>
+                <w:color w:val="000000"/>
+                <w:sz w:val="18"/>
+                <w:szCs w:val="18"/>
+              </w:rPr>
+            </w:pPr>
+            <w:r>
+              <w:rPr>
+                <w:rFonts w:ascii="Calibri" w:hAnsi="Calibri" w:cs="Calibri"/>
+                <w:color w:val="000000"/>
+                <w:sz w:val="16"/>
+                <w:szCs w:val="16"/>
+              </w:rPr>
+              <w:t xml:space="preserve">Some subordinate user metadata in the </w:t>
+            </w:r>
+            <w:proofErr w:type="spellStart"/>
+            <w:r>
+              <w:rPr>
+                <w:rFonts w:ascii="Calibri" w:hAnsi="Calibri" w:cs="Calibri"/>
+                <w:color w:val="000000"/>
+                <w:sz w:val="16"/>
+                <w:szCs w:val="16"/>
+              </w:rPr>
+              <w:t>mdsys.sdo_geom_metadata_table</w:t>
+            </w:r>
+            <w:proofErr w:type="spellEnd"/>
+            <w:r>
+              <w:rPr>
+                <w:rFonts w:ascii="Calibri" w:hAnsi="Calibri" w:cs="Calibri"/>
+                <w:color w:val="000000"/>
+                <w:sz w:val="16"/>
+                <w:szCs w:val="16"/>
+              </w:rPr>
+              <w:t xml:space="preserve"> would be retained after a layer had been dropped. This is now corrected.</w:t>
+            </w:r>
+          </w:p>
+        </w:tc>
+        <w:tc>
+          <w:tcPr>
+            <w:tcW w:w="1134" w:type="dxa"/>
+            <w:tcBorders>
+              <w:top w:val="single" w:sz="6" w:space="0" w:color="BFBFBF"/>
+              <w:left w:val="single" w:sz="6" w:space="0" w:color="BFBFBF"/>
+              <w:bottom w:val="single" w:sz="6" w:space="0" w:color="BFBFBF"/>
+              <w:right w:val="single" w:sz="4" w:space="0" w:color="BFBFBF"/>
+            </w:tcBorders>
+            <w:shd w:val="clear" w:color="auto" w:fill="FFFFFF"/>
+          </w:tcPr>
+          <w:p>
+            <w:pPr>
+              <w:widowControl w:val="0"/>
+              <w:autoSpaceDE w:val="0"/>
+              <w:autoSpaceDN w:val="0"/>
+              <w:adjustRightInd w:val="0"/>
+              <w:spacing w:after="0" w:line="240" w:lineRule="auto"/>
+              <w:rPr>
+                <w:rFonts w:ascii="Arial" w:hAnsi="Arial" w:cs="Arial"/>
+                <w:color w:val="000000"/>
+                <w:sz w:val="18"/>
+                <w:szCs w:val="18"/>
+              </w:rPr>
+            </w:pPr>
+          </w:p>
+        </w:tc>
+      </w:tr>
+      <w:tr>
+        <w:trPr>
+          <w:cantSplit/>
+        </w:trPr>
+        <w:tc>
+          <w:tcPr>
+            <w:tcW w:w="1134" w:type="dxa"/>
+            <w:tcBorders>
+              <w:top w:val="single" w:sz="6" w:space="0" w:color="BFBFBF"/>
+              <w:left w:val="single" w:sz="4" w:space="0" w:color="BFBFBF"/>
+              <w:bottom w:val="single" w:sz="4" w:space="0" w:color="BFBFBF"/>
+              <w:right w:val="single" w:sz="6" w:space="0" w:color="BFBFBF"/>
+            </w:tcBorders>
+            <w:shd w:val="clear" w:color="auto" w:fill="FFFFFF"/>
+          </w:tcPr>
+          <w:p>
+            <w:pPr>
+              <w:keepLines/>
+              <w:widowControl w:val="0"/>
+              <w:autoSpaceDE w:val="0"/>
+              <w:autoSpaceDN w:val="0"/>
+              <w:adjustRightInd w:val="0"/>
+              <w:spacing w:after="0" w:line="240" w:lineRule="auto"/>
+              <w:ind w:left="108" w:right="94"/>
+              <w:rPr>
+                <w:rFonts w:ascii="Calibri" w:hAnsi="Calibri" w:cs="Calibri"/>
+                <w:color w:val="000000"/>
+                <w:sz w:val="16"/>
+                <w:szCs w:val="16"/>
+              </w:rPr>
+            </w:pPr>
+            <w:r>
+              <w:rPr>
+                <w:rFonts w:ascii="Calibri" w:hAnsi="Calibri" w:cs="Calibri"/>
+                <w:color w:val="000000"/>
+                <w:sz w:val="16"/>
+                <w:szCs w:val="16"/>
+              </w:rPr>
+              <w:t>0112194</w:t>
+            </w:r>
+            <w:bookmarkStart w:id="0" w:name="_GoBack"/>
+            <w:bookmarkEnd w:id="0"/>
           </w:p>
         </w:tc>
         <w:tc>
@@ -7061,20 +7189,20 @@
               <w:spacing w:after="0" w:line="240" w:lineRule="auto"/>
               <w:ind w:left="122" w:right="76"/>
               <w:rPr>
-                <w:rFonts w:ascii="Arial" w:hAnsi="Arial" w:cs="Arial"/>
-                <w:color w:val="000000"/>
-                <w:sz w:val="18"/>
-                <w:szCs w:val="18"/>
-              </w:rPr>
-            </w:pPr>
-            <w:r>
-              <w:rPr>
-                <w:rFonts w:ascii="Calibri" w:hAnsi="Calibri" w:cs="Calibri"/>
-                <w:color w:val="000000"/>
-                <w:sz w:val="16"/>
-                <w:szCs w:val="16"/>
-              </w:rPr>
-              <w:t xml:space="preserve">Some subordinate user metadata in the </w:t>
+                <w:rFonts w:ascii="Calibri" w:hAnsi="Calibri" w:cs="Calibri"/>
+                <w:color w:val="000000"/>
+                <w:sz w:val="16"/>
+                <w:szCs w:val="16"/>
+              </w:rPr>
+            </w:pPr>
+            <w:r>
+              <w:rPr>
+                <w:rFonts w:ascii="Calibri" w:hAnsi="Calibri" w:cs="Calibri"/>
+                <w:color w:val="000000"/>
+                <w:sz w:val="16"/>
+                <w:szCs w:val="16"/>
+              </w:rPr>
+              <w:t xml:space="preserve">LRM tool on the MapViewer applet in locator uses server code which </w:t>
             </w:r>
             <w:proofErr w:type="spellStart"/>
             <w:r>
@@ -7084,7 +7212,7 @@
                 <w:sz w:val="16"/>
                 <w:szCs w:val="16"/>
               </w:rPr>
-              <w:t>mdsys.sdo_geom_metadata_table</w:t>
+              <w:t>incorrcetly</w:t>
             </w:r>
             <w:proofErr w:type="spellEnd"/>
             <w:r>
@@ -7094,7 +7222,7 @@
                 <w:sz w:val="16"/>
                 <w:szCs w:val="16"/>
               </w:rPr>
-              <w:t xml:space="preserve"> would be retained after a layer had been dropped. This is now corrected.</w:t>
+              <w:t xml:space="preserve"> translates measures to the route units despite the snapping being made directly to a route shape. Unit translation has been removed from the server code but there remains a 2DP rounding from within the applet. This will not be appropriate for some customer data.</w:t>
             </w:r>
           </w:p>
         </w:tc>
@@ -7117,12 +7245,21 @@
               <w:adjustRightInd w:val="0"/>
               <w:spacing w:after="0" w:line="240" w:lineRule="auto"/>
               <w:rPr>
-                <w:rFonts w:ascii="Arial" w:hAnsi="Arial" w:cs="Arial"/>
-                <w:color w:val="000000"/>
-                <w:sz w:val="18"/>
-                <w:szCs w:val="18"/>
-              </w:rPr>
-            </w:pPr>
+                <w:rFonts w:cstheme="minorHAnsi"/>
+                <w:color w:val="000000"/>
+                <w:sz w:val="16"/>
+                <w:szCs w:val="16"/>
+              </w:rPr>
+            </w:pPr>
+            <w:r>
+              <w:rPr>
+                <w:rFonts w:cstheme="minorHAnsi"/>
+                <w:color w:val="000000"/>
+                <w:sz w:val="16"/>
+                <w:szCs w:val="16"/>
+              </w:rPr>
+              <w:t>8001446309</w:t>
+            </w:r>
           </w:p>
         </w:tc>
       </w:tr>

</xml_diff>